<commit_message>
docs for cp 2 and randomization with distribution imitation
</commit_message>
<xml_diff>
--- a/docs/Описание_исследовательского_проекта.docx
+++ b/docs/Описание_исследовательского_проекта.docx
@@ -109,6 +109,24 @@
           <w:szCs w:val="28"/>
           <w:lang w:val="ru-RU"/>
         </w:rPr>
+        <w:t xml:space="preserve"> реализовать известные и предложить </w:t>
+      </w:r>
+      <w:r>
+        <w:rPr>
+          <w:rFonts w:asciiTheme="majorHAnsi" w:hAnsiTheme="majorHAnsi" w:cstheme="majorHAnsi"/>
+          <w:sz w:val="28"/>
+          <w:szCs w:val="28"/>
+          <w:lang w:val="ru-RU"/>
+        </w:rPr>
+        <w:t>свои</w:t>
+      </w:r>
+      <w:r>
+        <w:rPr>
+          <w:rFonts w:asciiTheme="majorHAnsi" w:hAnsiTheme="majorHAnsi" w:cstheme="majorHAnsi"/>
+          <w:sz w:val="28"/>
+          <w:szCs w:val="28"/>
+          <w:lang w:val="ru-RU"/>
+        </w:rPr>
         <w:t xml:space="preserve"> </w:t>
       </w:r>
       <w:r>
@@ -118,7 +136,7 @@
           <w:szCs w:val="28"/>
           <w:lang w:val="ru-RU"/>
         </w:rPr>
-        <w:t xml:space="preserve">сравнить </w:t>
+        <w:t>алгоритмы</w:t>
       </w:r>
       <w:r>
         <w:rPr>
@@ -127,7 +145,16 @@
           <w:szCs w:val="28"/>
           <w:lang w:val="ru-RU"/>
         </w:rPr>
-        <w:t>алгоритмы обезличивания табличных персональных данных</w:t>
+        <w:t xml:space="preserve"> обезличивания табличных персональных данных</w:t>
+      </w:r>
+      <w:r>
+        <w:rPr>
+          <w:rFonts w:asciiTheme="majorHAnsi" w:hAnsiTheme="majorHAnsi" w:cstheme="majorHAnsi"/>
+          <w:sz w:val="28"/>
+          <w:szCs w:val="28"/>
+          <w:lang w:val="ru-RU"/>
+        </w:rPr>
+        <w:t xml:space="preserve"> и сравнить их</w:t>
       </w:r>
       <w:r>
         <w:rPr>
@@ -201,7 +228,33 @@
           <w:szCs w:val="28"/>
           <w:lang w:val="ru-RU"/>
         </w:rPr>
-        <w:t xml:space="preserve"> данный проект связан одновременно </w:t>
+        <w:t xml:space="preserve"> данный проект связан одновременно</w:t>
+      </w:r>
+      <w:r>
+        <w:rPr>
+          <w:rFonts w:asciiTheme="majorHAnsi" w:hAnsiTheme="majorHAnsi" w:cstheme="majorHAnsi"/>
+          <w:sz w:val="28"/>
+          <w:szCs w:val="28"/>
+          <w:lang w:val="ru-RU"/>
+        </w:rPr>
+        <w:t xml:space="preserve"> </w:t>
+      </w:r>
+      <w:r>
+        <w:rPr>
+          <w:rFonts w:asciiTheme="majorHAnsi" w:hAnsiTheme="majorHAnsi" w:cstheme="majorHAnsi"/>
+          <w:sz w:val="28"/>
+          <w:szCs w:val="28"/>
+        </w:rPr>
+        <w:t>c</w:t>
+      </w:r>
+      <w:r>
+        <w:rPr>
+          <w:rFonts w:asciiTheme="majorHAnsi" w:hAnsiTheme="majorHAnsi" w:cstheme="majorHAnsi"/>
+          <w:sz w:val="28"/>
+          <w:szCs w:val="28"/>
+          <w:lang w:val="ru-RU"/>
+        </w:rPr>
+        <w:t xml:space="preserve"> </w:t>
       </w:r>
       <w:r>
         <w:rPr>
@@ -236,25 +289,15 @@
           <w:szCs w:val="28"/>
           <w:lang w:val="ru-RU"/>
         </w:rPr>
-        <w:t>,</w:t>
+        <w:t xml:space="preserve"> </w:t>
       </w:r>
       <w:r>
         <w:rPr>
           <w:rFonts w:asciiTheme="majorHAnsi" w:hAnsiTheme="majorHAnsi" w:cstheme="majorHAnsi"/>
           <w:sz w:val="28"/>
           <w:szCs w:val="28"/>
-          <w:lang w:val="ru-RU"/>
         </w:rPr>
-        <w:t xml:space="preserve"> в некотором смысле</w:t>
-      </w:r>
-      <w:r>
-        <w:rPr>
-          <w:rFonts w:asciiTheme="majorHAnsi" w:hAnsiTheme="majorHAnsi" w:cstheme="majorHAnsi"/>
-          <w:sz w:val="28"/>
-          <w:szCs w:val="28"/>
-          <w:lang w:val="ru-RU"/>
-        </w:rPr>
-        <w:t>,</w:t>
+        <w:t>c</w:t>
       </w:r>
       <w:r>
         <w:rPr>
@@ -328,7 +371,25 @@
           <w:szCs w:val="28"/>
           <w:lang w:val="ru-RU"/>
         </w:rPr>
-        <w:t>обеспечение конфиденциальности</w:t>
+        <w:t>обеспечени</w:t>
+      </w:r>
+      <w:r>
+        <w:rPr>
+          <w:rFonts w:asciiTheme="majorHAnsi" w:hAnsiTheme="majorHAnsi" w:cstheme="majorHAnsi"/>
+          <w:sz w:val="28"/>
+          <w:szCs w:val="28"/>
+          <w:lang w:val="ru-RU"/>
+        </w:rPr>
+        <w:t>е</w:t>
+      </w:r>
+      <w:r>
+        <w:rPr>
+          <w:rFonts w:asciiTheme="majorHAnsi" w:hAnsiTheme="majorHAnsi" w:cstheme="majorHAnsi"/>
+          <w:sz w:val="28"/>
+          <w:szCs w:val="28"/>
+          <w:lang w:val="ru-RU"/>
+        </w:rPr>
+        <w:t xml:space="preserve"> конфиденциальности</w:t>
       </w:r>
       <w:r>
         <w:rPr>
@@ -366,7 +427,25 @@
           <w:szCs w:val="28"/>
           <w:lang w:val="ru-RU"/>
         </w:rPr>
-        <w:t xml:space="preserve"> алгоритмы обезличивания табличных персональных данных.</w:t>
+        <w:t xml:space="preserve"> алгоритмы обезличивания табличных персональных данных</w:t>
+      </w:r>
+      <w:r>
+        <w:rPr>
+          <w:rFonts w:asciiTheme="majorHAnsi" w:hAnsiTheme="majorHAnsi" w:cstheme="majorHAnsi"/>
+          <w:sz w:val="28"/>
+          <w:szCs w:val="28"/>
+          <w:lang w:val="ru-RU"/>
+        </w:rPr>
+        <w:t xml:space="preserve"> и их качество</w:t>
+      </w:r>
+      <w:r>
+        <w:rPr>
+          <w:rFonts w:asciiTheme="majorHAnsi" w:hAnsiTheme="majorHAnsi" w:cstheme="majorHAnsi"/>
+          <w:sz w:val="28"/>
+          <w:szCs w:val="28"/>
+          <w:lang w:val="ru-RU"/>
+        </w:rPr>
+        <w:t>.</w:t>
       </w:r>
     </w:p>
     <w:p>
@@ -395,7 +474,88 @@
           <w:szCs w:val="28"/>
           <w:lang w:val="ru-RU"/>
         </w:rPr>
-        <w:t xml:space="preserve"> качество различных алгоритмов обезличивания табличных данных не совпадает и их можно упорядочить с точки зрения оценки рисков деобезличивания и полезности обезличенных данных.</w:t>
+        <w:t xml:space="preserve"> </w:t>
+      </w:r>
+      <w:r>
+        <w:rPr>
+          <w:rFonts w:asciiTheme="majorHAnsi" w:hAnsiTheme="majorHAnsi" w:cstheme="majorHAnsi"/>
+          <w:sz w:val="28"/>
+          <w:szCs w:val="28"/>
+          <w:lang w:val="ru-RU"/>
+        </w:rPr>
+        <w:t>качество различных алгоритмов обезличивания табличных данных не совпадает и их можно упорядочить</w:t>
+      </w:r>
+      <w:r>
+        <w:rPr>
+          <w:rFonts w:asciiTheme="majorHAnsi" w:hAnsiTheme="majorHAnsi" w:cstheme="majorHAnsi"/>
+          <w:sz w:val="28"/>
+          <w:szCs w:val="28"/>
+          <w:lang w:val="ru-RU"/>
+        </w:rPr>
+        <w:t xml:space="preserve"> (возможно нелинейно)</w:t>
+      </w:r>
+      <w:r>
+        <w:rPr>
+          <w:rFonts w:asciiTheme="majorHAnsi" w:hAnsiTheme="majorHAnsi" w:cstheme="majorHAnsi"/>
+          <w:sz w:val="28"/>
+          <w:szCs w:val="28"/>
+          <w:lang w:val="ru-RU"/>
+        </w:rPr>
+        <w:t xml:space="preserve"> с точки зрения оценки рисков деобезличивания и полезности обезличенных данных</w:t>
+      </w:r>
+      <w:r>
+        <w:rPr>
+          <w:rFonts w:asciiTheme="majorHAnsi" w:hAnsiTheme="majorHAnsi" w:cstheme="majorHAnsi"/>
+          <w:sz w:val="28"/>
+          <w:szCs w:val="28"/>
+          <w:lang w:val="ru-RU"/>
+        </w:rPr>
+        <w:t>;</w:t>
+      </w:r>
+      <w:r>
+        <w:rPr>
+          <w:rFonts w:asciiTheme="majorHAnsi" w:hAnsiTheme="majorHAnsi" w:cstheme="majorHAnsi"/>
+          <w:sz w:val="28"/>
+          <w:szCs w:val="28"/>
+          <w:lang w:val="ru-RU"/>
+        </w:rPr>
+        <w:t xml:space="preserve"> существуют не описанные в источниках алгоритмы обезличивания табличных данных</w:t>
+      </w:r>
+      <w:r>
+        <w:rPr>
+          <w:rFonts w:asciiTheme="majorHAnsi" w:hAnsiTheme="majorHAnsi" w:cstheme="majorHAnsi"/>
+          <w:sz w:val="28"/>
+          <w:szCs w:val="28"/>
+          <w:lang w:val="ru-RU"/>
+        </w:rPr>
+        <w:t xml:space="preserve"> сравнимые с извест</w:t>
+      </w:r>
+      <w:r>
+        <w:rPr>
+          <w:rFonts w:asciiTheme="majorHAnsi" w:hAnsiTheme="majorHAnsi" w:cstheme="majorHAnsi"/>
+          <w:sz w:val="28"/>
+          <w:szCs w:val="28"/>
+          <w:lang w:val="ru-RU"/>
+        </w:rPr>
+        <w:t>н</w:t>
+      </w:r>
+      <w:r>
+        <w:rPr>
+          <w:rFonts w:asciiTheme="majorHAnsi" w:hAnsiTheme="majorHAnsi" w:cstheme="majorHAnsi"/>
+          <w:sz w:val="28"/>
+          <w:szCs w:val="28"/>
+          <w:lang w:val="ru-RU"/>
+        </w:rPr>
+        <w:t>ыми</w:t>
+      </w:r>
+      <w:r>
+        <w:rPr>
+          <w:rFonts w:asciiTheme="majorHAnsi" w:hAnsiTheme="majorHAnsi" w:cstheme="majorHAnsi"/>
+          <w:sz w:val="28"/>
+          <w:szCs w:val="28"/>
+          <w:lang w:val="ru-RU"/>
+        </w:rPr>
+        <w:t>.</w:t>
       </w:r>
     </w:p>
     <w:p>
@@ -464,6 +624,7 @@
           <w:szCs w:val="28"/>
           <w:lang w:val="ru-RU"/>
         </w:rPr>
+        <w:lastRenderedPageBreak/>
         <w:t xml:space="preserve">Персональные данные делятся на </w:t>
       </w:r>
       <w:r>
@@ -617,7 +778,6 @@
           <w:szCs w:val="28"/>
           <w:lang w:val="ru-RU"/>
         </w:rPr>
-        <w:lastRenderedPageBreak/>
         <w:t>квазиидентификаторы</w:t>
       </w:r>
       <w:r>
@@ -946,7 +1106,7 @@
                 <w:szCs w:val="28"/>
                 <w:lang w:val="ru-RU"/>
               </w:rPr>
-              <w:t>06.11.2024 – 25.01.2025</w:t>
+              <w:t>Январь 2025</w:t>
             </w:r>
           </w:p>
         </w:tc>
@@ -1063,7 +1223,237 @@
                 <w:szCs w:val="28"/>
                 <w:lang w:val="ru-RU"/>
               </w:rPr>
-              <w:t>06.11.2024 – 25.01.2025</w:t>
+              <w:t xml:space="preserve">Январь </w:t>
+            </w:r>
+            <w:r>
+              <w:rPr>
+                <w:rFonts w:asciiTheme="majorHAnsi" w:hAnsiTheme="majorHAnsi" w:cstheme="majorHAnsi"/>
+                <w:sz w:val="28"/>
+                <w:szCs w:val="28"/>
+                <w:lang w:val="ru-RU"/>
+              </w:rPr>
+              <w:t>2024</w:t>
+            </w:r>
+          </w:p>
+        </w:tc>
+      </w:tr>
+      <w:tr>
+        <w:tc>
+          <w:tcPr>
+            <w:tcW w:w="2045" w:type="dxa"/>
+          </w:tcPr>
+          <w:p>
+            <w:pPr>
+              <w:rPr>
+                <w:rFonts w:asciiTheme="majorHAnsi" w:hAnsiTheme="majorHAnsi" w:cstheme="majorHAnsi"/>
+                <w:sz w:val="28"/>
+                <w:szCs w:val="28"/>
+                <w:lang w:val="ru-RU"/>
+              </w:rPr>
+            </w:pPr>
+            <w:r>
+              <w:rPr>
+                <w:rFonts w:asciiTheme="majorHAnsi" w:hAnsiTheme="majorHAnsi" w:cstheme="majorHAnsi"/>
+                <w:sz w:val="28"/>
+                <w:szCs w:val="28"/>
+                <w:lang w:val="ru-RU"/>
+              </w:rPr>
+              <w:t>Разработка алгоритмов,</w:t>
+            </w:r>
+            <w:r>
+              <w:rPr>
+                <w:rFonts w:asciiTheme="majorHAnsi" w:hAnsiTheme="majorHAnsi" w:cstheme="majorHAnsi"/>
+                <w:sz w:val="28"/>
+                <w:szCs w:val="28"/>
+                <w:lang w:val="ru-RU"/>
+              </w:rPr>
+              <w:t xml:space="preserve"> в том числе</w:t>
+            </w:r>
+            <w:r>
+              <w:rPr>
+                <w:rFonts w:asciiTheme="majorHAnsi" w:hAnsiTheme="majorHAnsi" w:cstheme="majorHAnsi"/>
+                <w:sz w:val="28"/>
+                <w:szCs w:val="28"/>
+                <w:lang w:val="ru-RU"/>
+              </w:rPr>
+              <w:t xml:space="preserve"> </w:t>
+            </w:r>
+            <w:r>
+              <w:rPr>
+                <w:rFonts w:asciiTheme="majorHAnsi" w:hAnsiTheme="majorHAnsi" w:cstheme="majorHAnsi"/>
+                <w:sz w:val="28"/>
+                <w:szCs w:val="28"/>
+                <w:lang w:val="ru-RU"/>
+              </w:rPr>
+              <w:lastRenderedPageBreak/>
+              <w:t>реализующих подходы, предложенные</w:t>
+            </w:r>
+            <w:r>
+              <w:rPr>
+                <w:rFonts w:asciiTheme="majorHAnsi" w:hAnsiTheme="majorHAnsi" w:cstheme="majorHAnsi"/>
+                <w:sz w:val="28"/>
+                <w:szCs w:val="28"/>
+                <w:lang w:val="ru-RU"/>
+              </w:rPr>
+              <w:t xml:space="preserve"> исследователями</w:t>
+            </w:r>
+            <w:r>
+              <w:rPr>
+                <w:rFonts w:asciiTheme="majorHAnsi" w:hAnsiTheme="majorHAnsi" w:cstheme="majorHAnsi"/>
+                <w:sz w:val="28"/>
+                <w:szCs w:val="28"/>
+                <w:lang w:val="ru-RU"/>
+              </w:rPr>
+              <w:t xml:space="preserve"> в общем виде</w:t>
+            </w:r>
+          </w:p>
+        </w:tc>
+        <w:tc>
+          <w:tcPr>
+            <w:tcW w:w="2741" w:type="dxa"/>
+          </w:tcPr>
+          <w:p>
+            <w:pPr>
+              <w:rPr>
+                <w:rFonts w:asciiTheme="majorHAnsi" w:hAnsiTheme="majorHAnsi" w:cstheme="majorHAnsi"/>
+                <w:sz w:val="28"/>
+                <w:szCs w:val="28"/>
+                <w:lang w:val="ru-RU"/>
+              </w:rPr>
+            </w:pPr>
+            <w:r>
+              <w:rPr>
+                <w:rFonts w:asciiTheme="majorHAnsi" w:hAnsiTheme="majorHAnsi" w:cstheme="majorHAnsi"/>
+                <w:sz w:val="28"/>
+                <w:szCs w:val="28"/>
+                <w:lang w:val="ru-RU"/>
+              </w:rPr>
+              <w:lastRenderedPageBreak/>
+              <w:t xml:space="preserve">Подготовить собственные подходы к </w:t>
+            </w:r>
+            <w:r>
+              <w:rPr>
+                <w:rFonts w:asciiTheme="majorHAnsi" w:hAnsiTheme="majorHAnsi" w:cstheme="majorHAnsi"/>
+                <w:sz w:val="28"/>
+                <w:szCs w:val="28"/>
+                <w:lang w:val="ru-RU"/>
+              </w:rPr>
+              <w:lastRenderedPageBreak/>
+              <w:t>обезличиванию табличных данных</w:t>
+            </w:r>
+            <w:r>
+              <w:rPr>
+                <w:rFonts w:asciiTheme="majorHAnsi" w:hAnsiTheme="majorHAnsi" w:cstheme="majorHAnsi"/>
+                <w:sz w:val="28"/>
+                <w:szCs w:val="28"/>
+                <w:lang w:val="ru-RU"/>
+              </w:rPr>
+              <w:t>,</w:t>
+            </w:r>
+            <w:r>
+              <w:rPr>
+                <w:rFonts w:asciiTheme="majorHAnsi" w:hAnsiTheme="majorHAnsi" w:cstheme="majorHAnsi"/>
+                <w:sz w:val="28"/>
+                <w:szCs w:val="28"/>
+                <w:lang w:val="ru-RU"/>
+              </w:rPr>
+              <w:t xml:space="preserve"> в том числе на основе методов, описанных исследователями в общем виде (таких как агрегация)</w:t>
+            </w:r>
+          </w:p>
+        </w:tc>
+        <w:tc>
+          <w:tcPr>
+            <w:tcW w:w="2268" w:type="dxa"/>
+          </w:tcPr>
+          <w:p>
+            <w:pPr>
+              <w:rPr>
+                <w:rFonts w:asciiTheme="majorHAnsi" w:hAnsiTheme="majorHAnsi" w:cstheme="majorHAnsi"/>
+                <w:sz w:val="28"/>
+                <w:szCs w:val="28"/>
+                <w:lang w:val="ru-RU"/>
+              </w:rPr>
+            </w:pPr>
+            <w:r>
+              <w:rPr>
+                <w:rFonts w:asciiTheme="majorHAnsi" w:hAnsiTheme="majorHAnsi" w:cstheme="majorHAnsi"/>
+                <w:sz w:val="28"/>
+                <w:szCs w:val="28"/>
+                <w:lang w:val="ru-RU"/>
+              </w:rPr>
+              <w:lastRenderedPageBreak/>
+              <w:t xml:space="preserve">Продуманы подходы, позволяющие </w:t>
+            </w:r>
+            <w:r>
+              <w:rPr>
+                <w:rFonts w:asciiTheme="majorHAnsi" w:hAnsiTheme="majorHAnsi" w:cstheme="majorHAnsi"/>
+                <w:sz w:val="28"/>
+                <w:szCs w:val="28"/>
+                <w:lang w:val="ru-RU"/>
+              </w:rPr>
+              <w:lastRenderedPageBreak/>
+              <w:t>обезличивать табличные данные</w:t>
+            </w:r>
+            <w:r>
+              <w:rPr>
+                <w:rFonts w:asciiTheme="majorHAnsi" w:hAnsiTheme="majorHAnsi" w:cstheme="majorHAnsi"/>
+                <w:sz w:val="28"/>
+                <w:szCs w:val="28"/>
+                <w:lang w:val="ru-RU"/>
+              </w:rPr>
+              <w:t xml:space="preserve">. </w:t>
+            </w:r>
+            <w:r>
+              <w:rPr>
+                <w:rFonts w:asciiTheme="majorHAnsi" w:hAnsiTheme="majorHAnsi" w:cstheme="majorHAnsi"/>
+                <w:sz w:val="28"/>
+                <w:szCs w:val="28"/>
+                <w:lang w:val="ru-RU"/>
+              </w:rPr>
+              <w:t>Подходы</w:t>
+            </w:r>
+            <w:r>
+              <w:rPr>
+                <w:rFonts w:asciiTheme="majorHAnsi" w:hAnsiTheme="majorHAnsi" w:cstheme="majorHAnsi"/>
+                <w:sz w:val="28"/>
+                <w:szCs w:val="28"/>
+                <w:lang w:val="ru-RU"/>
+              </w:rPr>
+              <w:t xml:space="preserve"> сравнимы с существующими при помощи известных методов оценки</w:t>
+            </w:r>
+            <w:r>
+              <w:rPr>
+                <w:rFonts w:asciiTheme="majorHAnsi" w:hAnsiTheme="majorHAnsi" w:cstheme="majorHAnsi"/>
+                <w:sz w:val="28"/>
+                <w:szCs w:val="28"/>
+                <w:lang w:val="ru-RU"/>
+              </w:rPr>
+              <w:t xml:space="preserve"> качества</w:t>
+            </w:r>
+          </w:p>
+        </w:tc>
+        <w:tc>
+          <w:tcPr>
+            <w:tcW w:w="1802" w:type="dxa"/>
+          </w:tcPr>
+          <w:p>
+            <w:pPr>
+              <w:rPr>
+                <w:rFonts w:asciiTheme="majorHAnsi" w:hAnsiTheme="majorHAnsi" w:cstheme="majorHAnsi"/>
+                <w:sz w:val="28"/>
+                <w:szCs w:val="28"/>
+                <w:lang w:val="ru-RU"/>
+              </w:rPr>
+            </w:pPr>
+            <w:r>
+              <w:rPr>
+                <w:rFonts w:asciiTheme="majorHAnsi" w:hAnsiTheme="majorHAnsi" w:cstheme="majorHAnsi"/>
+                <w:sz w:val="28"/>
+                <w:szCs w:val="28"/>
+                <w:lang w:val="ru-RU"/>
+              </w:rPr>
+              <w:lastRenderedPageBreak/>
+              <w:t>Март 2025</w:t>
             </w:r>
           </w:p>
         </w:tc>
@@ -1137,17 +1527,7 @@
                 <w:szCs w:val="28"/>
                 <w:lang w:val="ru-RU"/>
               </w:rPr>
-              <w:t xml:space="preserve">Наличие нескольких готовых датасетов, содержащих табличные </w:t>
-            </w:r>
-            <w:r>
-              <w:rPr>
-                <w:rFonts w:asciiTheme="majorHAnsi" w:hAnsiTheme="majorHAnsi" w:cstheme="majorHAnsi"/>
-                <w:sz w:val="28"/>
-                <w:szCs w:val="28"/>
-                <w:lang w:val="ru-RU"/>
-              </w:rPr>
-              <w:lastRenderedPageBreak/>
-              <w:t>персональные данные различных типов</w:t>
+              <w:t>Наличие нескольких готовых датасетов, содержащих табличные персональные данные различных типов</w:t>
             </w:r>
           </w:p>
         </w:tc>
@@ -1171,8 +1551,7 @@
                 <w:szCs w:val="28"/>
                 <w:lang w:val="ru-RU"/>
               </w:rPr>
-              <w:lastRenderedPageBreak/>
-              <w:t>03.01.2024 – 20.01.2024</w:t>
+              <w:t>Март 2025</w:t>
             </w:r>
           </w:p>
         </w:tc>
@@ -1198,7 +1577,25 @@
                 <w:szCs w:val="28"/>
                 <w:lang w:val="ru-RU"/>
               </w:rPr>
-              <w:t>Реализация методов оценки и обезличивания</w:t>
+              <w:t>Реализация методов оценки</w:t>
+            </w:r>
+            <w:r>
+              <w:rPr>
+                <w:rFonts w:asciiTheme="majorHAnsi" w:hAnsiTheme="majorHAnsi" w:cstheme="majorHAnsi"/>
+                <w:sz w:val="28"/>
+                <w:szCs w:val="28"/>
+                <w:lang w:val="ru-RU"/>
+              </w:rPr>
+              <w:t xml:space="preserve"> алгоритмов</w:t>
+            </w:r>
+            <w:r>
+              <w:rPr>
+                <w:rFonts w:asciiTheme="majorHAnsi" w:hAnsiTheme="majorHAnsi" w:cstheme="majorHAnsi"/>
+                <w:sz w:val="28"/>
+                <w:szCs w:val="28"/>
+                <w:lang w:val="ru-RU"/>
+              </w:rPr>
+              <w:t xml:space="preserve"> обезличивания</w:t>
             </w:r>
           </w:p>
         </w:tc>
@@ -1222,7 +1619,43 @@
                 <w:szCs w:val="28"/>
                 <w:lang w:val="ru-RU"/>
               </w:rPr>
-              <w:t xml:space="preserve">Реализация методов, выбранных на этапах 1 и 2 на языке программирования </w:t>
+              <w:t xml:space="preserve">Реализация методов, </w:t>
+            </w:r>
+            <w:r>
+              <w:rPr>
+                <w:rFonts w:asciiTheme="majorHAnsi" w:hAnsiTheme="majorHAnsi" w:cstheme="majorHAnsi"/>
+                <w:sz w:val="28"/>
+                <w:szCs w:val="28"/>
+                <w:lang w:val="ru-RU"/>
+              </w:rPr>
+              <w:t>определённых</w:t>
+            </w:r>
+            <w:r>
+              <w:rPr>
+                <w:rFonts w:asciiTheme="majorHAnsi" w:hAnsiTheme="majorHAnsi" w:cstheme="majorHAnsi"/>
+                <w:sz w:val="28"/>
+                <w:szCs w:val="28"/>
+                <w:lang w:val="ru-RU"/>
+              </w:rPr>
+              <w:t xml:space="preserve"> на этапах 1 </w:t>
+            </w:r>
+            <w:r>
+              <w:rPr>
+                <w:rFonts w:asciiTheme="majorHAnsi" w:hAnsiTheme="majorHAnsi" w:cstheme="majorHAnsi"/>
+                <w:sz w:val="28"/>
+                <w:szCs w:val="28"/>
+                <w:lang w:val="ru-RU"/>
+              </w:rPr>
+              <w:t>- 3</w:t>
+            </w:r>
+            <w:r>
+              <w:rPr>
+                <w:rFonts w:asciiTheme="majorHAnsi" w:hAnsiTheme="majorHAnsi" w:cstheme="majorHAnsi"/>
+                <w:sz w:val="28"/>
+                <w:szCs w:val="28"/>
+                <w:lang w:val="ru-RU"/>
+              </w:rPr>
+              <w:t xml:space="preserve"> на языке программирования </w:t>
             </w:r>
             <w:r>
               <w:rPr>
@@ -1254,7 +1687,25 @@
                 <w:szCs w:val="28"/>
                 <w:lang w:val="ru-RU"/>
               </w:rPr>
-              <w:t>Реализованы описанные алгоритмы</w:t>
+              <w:t>Реализованы описанные</w:t>
+            </w:r>
+            <w:r>
+              <w:rPr>
+                <w:rFonts w:asciiTheme="majorHAnsi" w:hAnsiTheme="majorHAnsi" w:cstheme="majorHAnsi"/>
+                <w:sz w:val="28"/>
+                <w:szCs w:val="28"/>
+                <w:lang w:val="ru-RU"/>
+              </w:rPr>
+              <w:t xml:space="preserve"> и разработанные</w:t>
+            </w:r>
+            <w:r>
+              <w:rPr>
+                <w:rFonts w:asciiTheme="majorHAnsi" w:hAnsiTheme="majorHAnsi" w:cstheme="majorHAnsi"/>
+                <w:sz w:val="28"/>
+                <w:szCs w:val="28"/>
+                <w:lang w:val="ru-RU"/>
+              </w:rPr>
+              <w:t xml:space="preserve"> алгоритмы</w:t>
             </w:r>
           </w:p>
         </w:tc>
@@ -1278,7 +1729,7 @@
                 <w:szCs w:val="28"/>
                 <w:lang w:val="ru-RU"/>
               </w:rPr>
-              <w:t>25.12.2024 – 10.03.2025</w:t>
+              <w:t>Март 2025</w:t>
             </w:r>
           </w:p>
         </w:tc>
@@ -1376,7 +1827,7 @@
                 <w:szCs w:val="28"/>
                 <w:lang w:val="ru-RU"/>
               </w:rPr>
-              <w:t>10.01.2025 – 25.03.2025</w:t>
+              <w:t>Апрель 2025</w:t>
             </w:r>
           </w:p>
         </w:tc>
@@ -1402,7 +1853,7 @@
                 <w:szCs w:val="28"/>
                 <w:lang w:val="ru-RU"/>
               </w:rPr>
-              <w:t>Анализ результатов и написание отчёта</w:t>
+              <w:t>Анализ результатов</w:t>
             </w:r>
           </w:p>
         </w:tc>
@@ -1426,7 +1877,7 @@
                 <w:szCs w:val="28"/>
                 <w:lang w:val="ru-RU"/>
               </w:rPr>
-              <w:t>Проведение сравнения качества обезличивания при помощи реализованных алгоритмов и написание отчёта</w:t>
+              <w:t>Проведение сравнения качества обезличивания реализованных алгоритмов</w:t>
             </w:r>
           </w:p>
         </w:tc>
@@ -1450,7 +1901,35 @@
                 <w:szCs w:val="28"/>
                 <w:lang w:val="ru-RU"/>
               </w:rPr>
-              <w:t>Подготовлен отчёт об исследовательском проекте</w:t>
+              <w:t xml:space="preserve">Проведено сравнение </w:t>
+            </w:r>
+            <w:r>
+              <w:rPr>
+                <w:rFonts w:asciiTheme="majorHAnsi" w:hAnsiTheme="majorHAnsi" w:cstheme="majorHAnsi"/>
+                <w:sz w:val="28"/>
+                <w:szCs w:val="28"/>
+                <w:lang w:val="ru-RU"/>
+              </w:rPr>
+              <w:t xml:space="preserve">реализованных алгоритмов и </w:t>
+            </w:r>
+            <w:r>
+              <w:rPr>
+                <w:rFonts w:asciiTheme="majorHAnsi" w:hAnsiTheme="majorHAnsi" w:cstheme="majorHAnsi"/>
+                <w:sz w:val="28"/>
+                <w:szCs w:val="28"/>
+                <w:lang w:val="ru-RU"/>
+              </w:rPr>
+              <w:t xml:space="preserve">сделаны выводы </w:t>
+            </w:r>
+            <w:r>
+              <w:rPr>
+                <w:rFonts w:asciiTheme="majorHAnsi" w:hAnsiTheme="majorHAnsi" w:cstheme="majorHAnsi"/>
+                <w:sz w:val="28"/>
+                <w:szCs w:val="28"/>
+                <w:lang w:val="ru-RU"/>
+              </w:rPr>
+              <w:lastRenderedPageBreak/>
+              <w:t>о их качестве</w:t>
             </w:r>
           </w:p>
         </w:tc>
@@ -1474,7 +1953,169 @@
                 <w:szCs w:val="28"/>
                 <w:lang w:val="ru-RU"/>
               </w:rPr>
-              <w:t>30.01.2025 – 15.04.2025</w:t>
+              <w:lastRenderedPageBreak/>
+              <w:t>Апрель 2025</w:t>
+            </w:r>
+          </w:p>
+        </w:tc>
+      </w:tr>
+      <w:tr>
+        <w:tc>
+          <w:tcPr>
+            <w:tcW w:w="2045" w:type="dxa"/>
+          </w:tcPr>
+          <w:p>
+            <w:pPr>
+              <w:rPr>
+                <w:rFonts w:asciiTheme="majorHAnsi" w:hAnsiTheme="majorHAnsi" w:cstheme="majorHAnsi"/>
+                <w:sz w:val="28"/>
+                <w:szCs w:val="28"/>
+                <w:lang w:val="ru-RU"/>
+              </w:rPr>
+            </w:pPr>
+            <w:r>
+              <w:rPr>
+                <w:rFonts w:asciiTheme="majorHAnsi" w:hAnsiTheme="majorHAnsi" w:cstheme="majorHAnsi"/>
+                <w:sz w:val="28"/>
+                <w:szCs w:val="28"/>
+                <w:lang w:val="ru-RU"/>
+              </w:rPr>
+              <w:t>Подготовка</w:t>
+            </w:r>
+            <w:r>
+              <w:rPr>
+                <w:rFonts w:asciiTheme="majorHAnsi" w:hAnsiTheme="majorHAnsi" w:cstheme="majorHAnsi"/>
+                <w:sz w:val="28"/>
+                <w:szCs w:val="28"/>
+                <w:lang w:val="ru-RU"/>
+              </w:rPr>
+              <w:t xml:space="preserve"> отчёта</w:t>
+            </w:r>
+            <w:r>
+              <w:rPr>
+                <w:rFonts w:asciiTheme="majorHAnsi" w:hAnsiTheme="majorHAnsi" w:cstheme="majorHAnsi"/>
+                <w:sz w:val="28"/>
+                <w:szCs w:val="28"/>
+                <w:lang w:val="ru-RU"/>
+              </w:rPr>
+              <w:t xml:space="preserve"> и презентации</w:t>
+            </w:r>
+          </w:p>
+        </w:tc>
+        <w:tc>
+          <w:tcPr>
+            <w:tcW w:w="2741" w:type="dxa"/>
+          </w:tcPr>
+          <w:p>
+            <w:pPr>
+              <w:rPr>
+                <w:rFonts w:asciiTheme="majorHAnsi" w:hAnsiTheme="majorHAnsi" w:cstheme="majorHAnsi"/>
+                <w:sz w:val="28"/>
+                <w:szCs w:val="28"/>
+                <w:lang w:val="ru-RU"/>
+              </w:rPr>
+            </w:pPr>
+            <w:r>
+              <w:rPr>
+                <w:rFonts w:asciiTheme="majorHAnsi" w:hAnsiTheme="majorHAnsi" w:cstheme="majorHAnsi"/>
+                <w:sz w:val="28"/>
+                <w:szCs w:val="28"/>
+                <w:lang w:val="ru-RU"/>
+              </w:rPr>
+              <w:t>Н</w:t>
+            </w:r>
+            <w:r>
+              <w:rPr>
+                <w:rFonts w:asciiTheme="majorHAnsi" w:hAnsiTheme="majorHAnsi" w:cstheme="majorHAnsi"/>
+                <w:sz w:val="28"/>
+                <w:szCs w:val="28"/>
+                <w:lang w:val="ru-RU"/>
+              </w:rPr>
+              <w:t>аписание отчёта</w:t>
+            </w:r>
+            <w:r>
+              <w:rPr>
+                <w:rFonts w:asciiTheme="majorHAnsi" w:hAnsiTheme="majorHAnsi" w:cstheme="majorHAnsi"/>
+                <w:sz w:val="28"/>
+                <w:szCs w:val="28"/>
+                <w:lang w:val="ru-RU"/>
+              </w:rPr>
+              <w:t xml:space="preserve"> и подготовка презентации</w:t>
+            </w:r>
+          </w:p>
+        </w:tc>
+        <w:tc>
+          <w:tcPr>
+            <w:tcW w:w="2268" w:type="dxa"/>
+          </w:tcPr>
+          <w:p>
+            <w:pPr>
+              <w:rPr>
+                <w:rFonts w:asciiTheme="majorHAnsi" w:hAnsiTheme="majorHAnsi" w:cstheme="majorHAnsi"/>
+                <w:sz w:val="28"/>
+                <w:szCs w:val="28"/>
+                <w:lang w:val="ru-RU"/>
+              </w:rPr>
+            </w:pPr>
+            <w:r>
+              <w:rPr>
+                <w:rFonts w:asciiTheme="majorHAnsi" w:hAnsiTheme="majorHAnsi" w:cstheme="majorHAnsi"/>
+                <w:sz w:val="28"/>
+                <w:szCs w:val="28"/>
+                <w:lang w:val="ru-RU"/>
+              </w:rPr>
+              <w:t>Подготовлен</w:t>
+            </w:r>
+            <w:r>
+              <w:rPr>
+                <w:rFonts w:asciiTheme="majorHAnsi" w:hAnsiTheme="majorHAnsi" w:cstheme="majorHAnsi"/>
+                <w:sz w:val="28"/>
+                <w:szCs w:val="28"/>
+                <w:lang w:val="ru-RU"/>
+              </w:rPr>
+              <w:t>ы</w:t>
+            </w:r>
+            <w:r>
+              <w:rPr>
+                <w:rFonts w:asciiTheme="majorHAnsi" w:hAnsiTheme="majorHAnsi" w:cstheme="majorHAnsi"/>
+                <w:sz w:val="28"/>
+                <w:szCs w:val="28"/>
+                <w:lang w:val="ru-RU"/>
+              </w:rPr>
+              <w:t xml:space="preserve"> отчёт об исследовательском проекте</w:t>
+            </w:r>
+            <w:r>
+              <w:rPr>
+                <w:rFonts w:asciiTheme="majorHAnsi" w:hAnsiTheme="majorHAnsi" w:cstheme="majorHAnsi"/>
+                <w:sz w:val="28"/>
+                <w:szCs w:val="28"/>
+                <w:lang w:val="ru-RU"/>
+              </w:rPr>
+              <w:t xml:space="preserve"> и презентация к защите</w:t>
+            </w:r>
+          </w:p>
+        </w:tc>
+        <w:tc>
+          <w:tcPr>
+            <w:tcW w:w="1802" w:type="dxa"/>
+          </w:tcPr>
+          <w:p>
+            <w:pPr>
+              <w:rPr>
+                <w:rFonts w:asciiTheme="majorHAnsi" w:hAnsiTheme="majorHAnsi" w:cstheme="majorHAnsi"/>
+                <w:sz w:val="28"/>
+                <w:szCs w:val="28"/>
+                <w:lang w:val="ru-RU"/>
+              </w:rPr>
+            </w:pPr>
+            <w:r>
+              <w:rPr>
+                <w:rFonts w:asciiTheme="majorHAnsi" w:hAnsiTheme="majorHAnsi" w:cstheme="majorHAnsi"/>
+                <w:sz w:val="28"/>
+                <w:szCs w:val="28"/>
+                <w:lang w:val="ru-RU"/>
+              </w:rPr>
+              <w:t>Май 2025</w:t>
             </w:r>
           </w:p>
         </w:tc>
@@ -1784,17 +2425,7 @@
                 <w:szCs w:val="28"/>
                 <w:lang w:val="ru-RU"/>
               </w:rPr>
-              <w:t xml:space="preserve">Глубина анализа предшествующих </w:t>
-            </w:r>
-            <w:r>
-              <w:rPr>
-                <w:rFonts w:asciiTheme="majorHAnsi" w:hAnsiTheme="majorHAnsi" w:cstheme="majorHAnsi"/>
-                <w:sz w:val="28"/>
-                <w:szCs w:val="28"/>
-                <w:lang w:val="ru-RU"/>
-              </w:rPr>
-              <w:lastRenderedPageBreak/>
-              <w:t>работ по теме проекта</w:t>
+              <w:t>Глубина анализа предшествующих работ по теме проекта</w:t>
             </w:r>
           </w:p>
         </w:tc>
@@ -1824,7 +2455,6 @@
                 <w:sz w:val="28"/>
                 <w:szCs w:val="28"/>
               </w:rPr>
-              <w:lastRenderedPageBreak/>
               <w:t>Корректность теоретических решений</w:t>
             </w:r>
           </w:p>
@@ -2095,7 +2725,17 @@
                 <w:szCs w:val="28"/>
                 <w:lang w:val="ru-RU"/>
               </w:rPr>
-              <w:t>Выполнение плана по этапам проекта</w:t>
+              <w:t xml:space="preserve">Выполнение плана по этапам </w:t>
+            </w:r>
+            <w:r>
+              <w:rPr>
+                <w:rFonts w:asciiTheme="majorHAnsi" w:hAnsiTheme="majorHAnsi" w:cstheme="majorHAnsi"/>
+                <w:sz w:val="28"/>
+                <w:szCs w:val="28"/>
+                <w:lang w:val="ru-RU"/>
+              </w:rPr>
+              <w:lastRenderedPageBreak/>
+              <w:t>проекта</w:t>
             </w:r>
           </w:p>
         </w:tc>
@@ -13759,6 +14399,16 @@
       </w:tcPr>
     </w:tblStylePr>
   </w:style>
+  <w:style w:type="paragraph" w:styleId="aff8">
+    <w:name w:val="Revision"/>
+    <w:hidden/>
+    <w:uiPriority w:val="99"/>
+    <w:semiHidden/>
+    <w:rsid w:val="00D90340"/>
+    <w:pPr>
+      <w:spacing w:after="0" w:line="240" w:lineRule="auto"/>
+    </w:pPr>
+  </w:style>
 </w:styles>
 </file>
 

</xml_diff>